<commit_message>
edit webcam videos of faces; add GANs
</commit_message>
<xml_diff>
--- a/KARINCA_cv.docx
+++ b/KARINCA_cv.docx
@@ -691,12 +691,36 @@
           <w:szCs w:val="20"/>
           <w:rtl w:val="0"/>
         </w:rPr>
-        <w:t xml:space="preserve">Detect heart rate and blood oxygen levels from webcam videos of people’s faces for telemedicine use.</w:t>
-      </w:r>
-      <w:r>
-        <w:rPr>
-          <w:rtl w:val="0"/>
-        </w:rPr>
+        <w:t xml:space="preserve">Detect heart rate and blood oxygen levels from webcam videos of faces for telemedicine use.</w:t>
+      </w:r>
+    </w:p>
+    <w:p>
+      <w:pPr>
+        <w:numPr>
+          <w:ilvl w:val="0"/>
+          <w:numId w:val="5"/>
+        </w:numPr>
+        <w:tabs>
+          <w:tab w:val="right" w:pos="7290"/>
+          <w:tab w:val="right" w:pos="10799"/>
+        </w:tabs>
+        <w:spacing w:line="276" w:lineRule="auto"/>
+        <w:ind w:left="374" w:right="-29" w:hanging="187"/>
+        <w:rPr>
+          <w:rFonts w:ascii="Arial" w:cs="Arial" w:eastAsia="Arial" w:hAnsi="Arial"/>
+          <w:sz w:val="20"/>
+          <w:szCs w:val="20"/>
+          <w:u w:val="none"/>
+        </w:rPr>
+      </w:pPr>
+      <w:r>
+        <w:rPr>
+          <w:rFonts w:ascii="Arial" w:cs="Arial" w:eastAsia="Arial" w:hAnsi="Arial"/>
+          <w:sz w:val="20"/>
+          <w:szCs w:val="20"/>
+          <w:rtl w:val="0"/>
+        </w:rPr>
+        <w:t xml:space="preserve">Develop GAN for synthetic dataset augmentation to improve said heart rate detector in a deep learning setting.</w:t>
       </w:r>
     </w:p>
     <w:p>

</xml_diff>

<commit_message>
add March 2021 SPIE proceeding; fix bullet styles
</commit_message>
<xml_diff>
--- a/KARINCA_cv.docx
+++ b/KARINCA_cv.docx
@@ -2981,49 +2981,30 @@
         </w:numPr>
         <w:ind w:left="630" w:right="-29" w:hanging="180"/>
         <w:rPr>
-          <w:sz w:val="20"/>
-          <w:szCs w:val="20"/>
-        </w:rPr>
-      </w:pPr>
-      <w:r>
-        <w:rPr>
           <w:rFonts w:ascii="Arial" w:cs="Arial" w:eastAsia="Arial" w:hAnsi="Arial"/>
           <w:color w:val="222222"/>
           <w:sz w:val="20"/>
           <w:szCs w:val="20"/>
           <w:highlight w:val="white"/>
-          <w:rtl w:val="0"/>
-        </w:rPr>
-        <w:t xml:space="preserve">Snow, Jonathan W., Hatice Ceylan Koydemir, Doruk Kerim Karinca, Kyle Liangus, Derek Tseng, and Aydogan Ozcan. "Rapid imaging, detection, and quantification of Nosema ceranae spores in honey bees using mobile phone-based fluorescence microscopy</w:t>
-      </w:r>
-      <w:r>
-        <w:rPr>
-          <w:rFonts w:ascii="Arial" w:cs="Arial" w:eastAsia="Arial" w:hAnsi="Arial"/>
-          <w:i w:val="1"/>
+          <w:u w:val="none"/>
+        </w:rPr>
+      </w:pPr>
+      <w:r>
+        <w:rPr>
+          <w:rFonts w:ascii="Arial" w:cs="Arial" w:eastAsia="Arial" w:hAnsi="Arial"/>
           <w:color w:val="222222"/>
           <w:sz w:val="20"/>
           <w:szCs w:val="20"/>
           <w:highlight w:val="white"/>
           <w:rtl w:val="0"/>
         </w:rPr>
-        <w:t xml:space="preserve">." </w:t>
-      </w:r>
-      <w:r>
-        <w:rPr>
-          <w:rFonts w:ascii="Arial" w:cs="Arial" w:eastAsia="Arial" w:hAnsi="Arial"/>
-          <w:color w:val="222222"/>
-          <w:sz w:val="20"/>
-          <w:szCs w:val="20"/>
-          <w:highlight w:val="white"/>
-          <w:rtl w:val="0"/>
-        </w:rPr>
-        <w:t xml:space="preserve">Lab on a Chip, January 28, 2019, </w:t>
+        <w:t xml:space="preserve">Snow, Jonathan W., Hatice Ceylan Koydemir, Doruk Kerim Karinca, Kyle Liangus, Derek Tseng, and Aydogan Ozcan. "Rapid imaging, detection, and quantification of Nosema ceranae spores in honey bees using mobile phone-based fluorescence microscopy." Lab on a Chip, January 28, 2019, </w:t>
       </w:r>
       <w:hyperlink r:id="rId20">
         <w:r>
           <w:rPr>
             <w:rFonts w:ascii="Arial" w:cs="Arial" w:eastAsia="Arial" w:hAnsi="Arial"/>
-            <w:color w:val="0000ff"/>
+            <w:color w:val="1155cc"/>
             <w:sz w:val="20"/>
             <w:szCs w:val="20"/>
             <w:highlight w:val="white"/>
@@ -3044,11 +3025,6 @@
         </w:rPr>
         <w:t xml:space="preserve"> </w:t>
       </w:r>
-      <w:r>
-        <w:rPr>
-          <w:rtl w:val="0"/>
-        </w:rPr>
-      </w:r>
     </w:p>
     <w:p>
       <w:pPr>
@@ -3099,7 +3075,7 @@
           <w:szCs w:val="20"/>
           <w:rtl w:val="0"/>
         </w:rPr>
-        <w:t xml:space="preserve">K. de Haan, H.C. Koydemir, Y. Rivenson, D. Tseng, E. Van Dyne, L. Bakic, D. Karinca, K. Liang, M. Ilango, E. Gumustekin, A. Ozcan, “Sickle cell disease screening from thin blood smears using a smartphone-based microscope and deep learning,” SPIE Optics and Photonics Conference, August 24-28, 2020, Virtual Conference, Paper # 11469-54</w:t>
+        <w:t xml:space="preserve">K. De Haan, H. Ceylan Koydemir, Y. Rivenson, D. Tseng, E. Van Dyne, L. Bakic, D. Karinca, K. Liang, M. Ilango, E. Gumustekin, A. Ozcan, “Screening of sickle cell disease using a smartphone-based microscope and deep-learning,” SPIE Photonics West, Optics and Biophotonics in Low-Resource Settings VII, March 6-11, Virtual Conference, Paper # 11632-9</w:t>
       </w:r>
     </w:p>
     <w:p>
@@ -3122,7 +3098,7 @@
           <w:szCs w:val="20"/>
           <w:rtl w:val="0"/>
         </w:rPr>
-        <w:t xml:space="preserve">K. de Haan, H. Ceylan Koydemir, Y. Rivenson, D. Tseng, E. Van Dyne, L. Bakic, D. Karinca, K. Liang, M. Ilango, E. Gumustekin, A. Ozcan, "Automated Screening of Sickle Cells Using a Smartphone-Based Microscope and Deep Learning," OSA Conference on Lasers and Electrooptics (CLEO), May 11-15, 2020, Virtual Conference </w:t>
+        <w:t xml:space="preserve">K. de Haan, H.C. Koydemir, Y. Rivenson, D. Tseng, E. Van Dyne, L. Bakic, D. Karinca, K. Liang, M. Ilango, E. Gumustekin, A. Ozcan, “Sickle cell disease screening from thin blood smears using a smartphone-based microscope and deep learning,” SPIE Optics and Photonics Conference, August 24-28, 2020, Virtual Conference, Paper # 11469-54</w:t>
       </w:r>
     </w:p>
     <w:p>
@@ -3145,7 +3121,7 @@
           <w:szCs w:val="20"/>
           <w:rtl w:val="0"/>
         </w:rPr>
-        <w:t xml:space="preserve">H. Ceylan Koydemir, S. Rajpal, E. Gumustekin, D. Karinca, K. Liang, Z. Gorocs, D. Tseng, A. Ozcan, “Turbidity analysis using a smartphone-based reader”, SPIE Photonics West, Optics and Biophotonics in Low Resource Settings VI, February 1-6, 2020, San Francisco, CA, USA</w:t>
+        <w:t xml:space="preserve">K. de Haan, H. Ceylan Koydemir, Y. Rivenson, D. Tseng, E. Van Dyne, L. Bakic, D. Karinca, K. Liang, M. Ilango, E. Gumustekin, A. Ozcan, "Automated Screening of Sickle Cells Using a Smartphone-Based Microscope and Deep Learning," OSA Conference on Lasers and Electrooptics (CLEO), May 11-15, 2020, Virtual Conference </w:t>
       </w:r>
     </w:p>
     <w:p>
@@ -3168,7 +3144,7 @@
           <w:szCs w:val="20"/>
           <w:rtl w:val="0"/>
         </w:rPr>
-        <w:t xml:space="preserve">J. Snow, H. Ceylan Koydemir, D. Tseng, D. Karinca, K. Liang, and A. Ozcan, "Rapid and automated detection of Nosema infection in honey bees using a mobile microscope," BMES (Biomedical Engineering Society) Annual Meeting, October 16-19, 2019, Philadelphia, Pennsylvania, USA</w:t>
+        <w:t xml:space="preserve">H. Ceylan Koydemir, S. Rajpal, E. Gumustekin, D. Karinca, K. Liang, Z. Gorocs, D. Tseng, A. Ozcan, “Turbidity analysis using a smartphone-based reader”, SPIE Photonics West, Optics and Biophotonics in Low Resource Settings VI, February 1-6, 2020, San Francisco, CA, USA</w:t>
       </w:r>
     </w:p>
     <w:p>
@@ -3191,7 +3167,7 @@
           <w:szCs w:val="20"/>
           <w:rtl w:val="0"/>
         </w:rPr>
-        <w:t xml:space="preserve">H. Ceylan Koydemir, S. Rajpal, E. Gumustekin, D. Karinca, K. Liang, Z. Gorocs, D. Tseng, and A. Ozcan, "Water quality analysis using a smartphone-based turbidity reader," BMES (Biomedical Engineering Society) Annual Meeting, October 16-19, 2019, Philadelphia, Pennsylvania, USA</w:t>
+        <w:t xml:space="preserve">J. Snow, H. Ceylan Koydemir, D. Tseng, D. Karinca, K. Liang, and A. Ozcan, "Rapid and automated detection of Nosema infection in honey bees using a mobile microscope," BMES (Biomedical Engineering Society) Annual Meeting, October 16-19, 2019, Philadelphia, Pennsylvania, USA</w:t>
       </w:r>
     </w:p>
     <w:p>
@@ -3214,7 +3190,7 @@
           <w:szCs w:val="20"/>
           <w:rtl w:val="0"/>
         </w:rPr>
-        <w:t xml:space="preserve">H. Ceylan Koydemir, S. Rajpal, E. Gumustekin, D. Karinca, K. Liang, Z. Gorocs, D. Tseng, and A. Ozcan, "Field portable smartphone based reader for turbidity analysis," 20th Annual UC Systemwide Bioengineering Symposium, June 27-29, 2019, University of California, Merced, CA, USA</w:t>
+        <w:t xml:space="preserve">H. Ceylan Koydemir, S. Rajpal, E. Gumustekin, D. Karinca, K. Liang, Z. Gorocs, D. Tseng, and A. Ozcan, "Water quality analysis using a smartphone-based turbidity reader," BMES (Biomedical Engineering Society) Annual Meeting, October 16-19, 2019, Philadelphia, Pennsylvania, USA</w:t>
       </w:r>
     </w:p>
     <w:p>
@@ -3237,7 +3213,7 @@
           <w:szCs w:val="20"/>
           <w:rtl w:val="0"/>
         </w:rPr>
-        <w:t xml:space="preserve">J. Snow, H. Ceylan Koydemir, D. Tseng, D. Karinca, K. Liang, and A. Ozcan, "Detection of Nosema ceranae in honey bees using a mobile microscope," 20th Annual UC Systemwide Bioengineering Symposium, June 27-29, 2019, University of California, Merced, CA, USA</w:t>
+        <w:t xml:space="preserve">H. Ceylan Koydemir, S. Rajpal, E. Gumustekin, D. Karinca, K. Liang, Z. Gorocs, D. Tseng, and A. Ozcan, "Field portable smartphone based reader for turbidity analysis," 20th Annual UC Systemwide Bioengineering Symposium, June 27-29, 2019, University of California, Merced, CA, USA</w:t>
       </w:r>
     </w:p>
     <w:p>
@@ -3260,7 +3236,7 @@
           <w:szCs w:val="20"/>
           <w:rtl w:val="0"/>
         </w:rPr>
-        <w:t xml:space="preserve">K. Liang, J.W. Snow, H.C. Koydemir, D.K. Karinca, D. Tseng, and A. Ozcan, "Honey Bee Parasite Detection Using a Smartphone," The Emerging Researchers National (ERN) Conference in Science, Technology, Engineering and Mathematics (STEM), Organized by AAAS and NSF, February 21-23, 2019, Washington DC, USA</w:t>
+        <w:t xml:space="preserve">J. Snow, H. Ceylan Koydemir, D. Tseng, D. Karinca, K. Liang, and A. Ozcan, "Detection of Nosema ceranae in honey bees using a mobile microscope," 20th Annual UC Systemwide Bioengineering Symposium, June 27-29, 2019, University of California, Merced, CA, USA</w:t>
       </w:r>
     </w:p>
     <w:p>
@@ -3271,18 +3247,19 @@
         </w:numPr>
         <w:ind w:left="630" w:right="-29" w:hanging="180"/>
         <w:rPr>
-          <w:sz w:val="20"/>
-          <w:szCs w:val="20"/>
-        </w:rPr>
-      </w:pPr>
-      <w:r>
-        <w:rPr>
-          <w:rFonts w:ascii="Arial" w:cs="Arial" w:eastAsia="Arial" w:hAnsi="Arial"/>
-          <w:sz w:val="20"/>
-          <w:szCs w:val="20"/>
-          <w:rtl w:val="0"/>
-        </w:rPr>
-        <w:t xml:space="preserve">H. Ceylan Koydemir, J. Snow, D. Karinca, K. Liang, D. Tseng, and A. Ozcan, “Bee parasite detection using a smartphone”, SPIE Photonics West 2019, Optics and Biophotonics in Low Resource Settings V, February 2-7, 2019, San Francisco, CA, USA</w:t>
+          <w:rFonts w:ascii="Arial" w:cs="Arial" w:eastAsia="Arial" w:hAnsi="Arial"/>
+          <w:sz w:val="20"/>
+          <w:szCs w:val="20"/>
+        </w:rPr>
+      </w:pPr>
+      <w:r>
+        <w:rPr>
+          <w:rFonts w:ascii="Arial" w:cs="Arial" w:eastAsia="Arial" w:hAnsi="Arial"/>
+          <w:sz w:val="20"/>
+          <w:szCs w:val="20"/>
+          <w:rtl w:val="0"/>
+        </w:rPr>
+        <w:t xml:space="preserve">K. Liang, J.W. Snow, H.C. Koydemir, D.K. Karinca, D. Tseng, and A. Ozcan, "Honey Bee Parasite Detection Using a Smartphone," The Emerging Researchers National (ERN) Conference in Science, Technology, Engineering and Mathematics (STEM), Organized by AAAS and NSF, February 21-23, 2019, Washington DC, USA</w:t>
       </w:r>
     </w:p>
     <w:p>
@@ -3293,18 +3270,20 @@
         </w:numPr>
         <w:ind w:left="630" w:right="-29" w:hanging="180"/>
         <w:rPr>
-          <w:sz w:val="20"/>
-          <w:szCs w:val="20"/>
-        </w:rPr>
-      </w:pPr>
-      <w:r>
-        <w:rPr>
-          <w:rFonts w:ascii="Arial" w:cs="Arial" w:eastAsia="Arial" w:hAnsi="Arial"/>
-          <w:sz w:val="20"/>
-          <w:szCs w:val="20"/>
-          <w:rtl w:val="0"/>
-        </w:rPr>
-        <w:t xml:space="preserve">S. Rajpal, H. Koydemir, Z. Gorocs, D. Karinca, A. Ozcan, "Turbidity measurement using a smartphone," BMES (Biomedical Engineering Society) Annual Meeting, October 17–20, 2018, Atlanta, Georgia, USA</w:t>
+          <w:rFonts w:ascii="Arial" w:cs="Arial" w:eastAsia="Arial" w:hAnsi="Arial"/>
+          <w:sz w:val="20"/>
+          <w:szCs w:val="20"/>
+          <w:u w:val="none"/>
+        </w:rPr>
+      </w:pPr>
+      <w:r>
+        <w:rPr>
+          <w:rFonts w:ascii="Arial" w:cs="Arial" w:eastAsia="Arial" w:hAnsi="Arial"/>
+          <w:sz w:val="20"/>
+          <w:szCs w:val="20"/>
+          <w:rtl w:val="0"/>
+        </w:rPr>
+        <w:t xml:space="preserve">H. Ceylan Koydemir, J. Snow, D. Karinca, K. Liang, D. Tseng, and A. Ozcan, “Bee parasite detection using a smartphone”, SPIE Photonics West 2019, Optics and Biophotonics in Low Resource Settings V, February 2-7, 2019, San Francisco, CA, USA</w:t>
       </w:r>
     </w:p>
     <w:p>
@@ -3315,52 +3294,44 @@
         </w:numPr>
         <w:ind w:left="630" w:right="-29" w:hanging="180"/>
         <w:rPr>
-          <w:sz w:val="20"/>
-          <w:szCs w:val="20"/>
-        </w:rPr>
-      </w:pPr>
-      <w:r>
-        <w:rPr>
-          <w:rFonts w:ascii="Arial" w:cs="Arial" w:eastAsia="Arial" w:hAnsi="Arial"/>
-          <w:sz w:val="20"/>
-          <w:szCs w:val="20"/>
-          <w:rtl w:val="0"/>
-        </w:rPr>
-        <w:t xml:space="preserve">H. Ceylan Koydemir, E. Van Dyne, D. Tseng, S. Feng, D. Karinca, K. Liang, R. Nadkarni, R. Varma, and A. Ozcan, "Sickle cell detection using a smartphone based transmission</w:t>
-      </w:r>
-      <w:r>
-        <w:rPr>
-          <w:sz w:val="20"/>
-          <w:szCs w:val="20"/>
-          <w:rtl w:val="0"/>
-        </w:rPr>
-        <w:t xml:space="preserve"> </w:t>
-      </w:r>
-      <w:r>
-        <w:rPr>
-          <w:rFonts w:ascii="Arial" w:cs="Arial" w:eastAsia="Arial" w:hAnsi="Arial"/>
-          <w:sz w:val="20"/>
-          <w:szCs w:val="20"/>
-          <w:rtl w:val="0"/>
-        </w:rPr>
-        <w:t xml:space="preserve">microscope", 17th Annual UC Systemwide Bioengineering Symposium, June 13-15, 2016,</w:t>
-      </w:r>
-      <w:r>
-        <w:rPr>
-          <w:sz w:val="20"/>
-          <w:szCs w:val="20"/>
-          <w:rtl w:val="0"/>
-        </w:rPr>
-        <w:t xml:space="preserve"> </w:t>
-      </w:r>
-      <w:r>
-        <w:rPr>
-          <w:rFonts w:ascii="Arial" w:cs="Arial" w:eastAsia="Arial" w:hAnsi="Arial"/>
-          <w:sz w:val="20"/>
-          <w:szCs w:val="20"/>
-          <w:rtl w:val="0"/>
-        </w:rPr>
-        <w:t xml:space="preserve">University of California, San Francisco, CA, USA</w:t>
+          <w:rFonts w:ascii="Arial" w:cs="Arial" w:eastAsia="Arial" w:hAnsi="Arial"/>
+          <w:sz w:val="20"/>
+          <w:szCs w:val="20"/>
+          <w:u w:val="none"/>
+        </w:rPr>
+      </w:pPr>
+      <w:r>
+        <w:rPr>
+          <w:rFonts w:ascii="Arial" w:cs="Arial" w:eastAsia="Arial" w:hAnsi="Arial"/>
+          <w:sz w:val="20"/>
+          <w:szCs w:val="20"/>
+          <w:rtl w:val="0"/>
+        </w:rPr>
+        <w:t xml:space="preserve">S. Rajpal, H. Koydemir, Z. Gorocs, D. Karinca, A. Ozcan, "Turbidity measurement using a smartphone," BMES (Biomedical Engineering Society) Annual Meeting, October 17–20, 2018, Atlanta, Georgia, USA</w:t>
+      </w:r>
+    </w:p>
+    <w:p>
+      <w:pPr>
+        <w:numPr>
+          <w:ilvl w:val="1"/>
+          <w:numId w:val="6"/>
+        </w:numPr>
+        <w:ind w:left="630" w:right="-29" w:hanging="180"/>
+        <w:rPr>
+          <w:rFonts w:ascii="Arial" w:cs="Arial" w:eastAsia="Arial" w:hAnsi="Arial"/>
+          <w:sz w:val="20"/>
+          <w:szCs w:val="20"/>
+          <w:u w:val="none"/>
+        </w:rPr>
+      </w:pPr>
+      <w:r>
+        <w:rPr>
+          <w:rFonts w:ascii="Arial" w:cs="Arial" w:eastAsia="Arial" w:hAnsi="Arial"/>
+          <w:sz w:val="20"/>
+          <w:szCs w:val="20"/>
+          <w:rtl w:val="0"/>
+        </w:rPr>
+        <w:t xml:space="preserve">H. Ceylan Koydemir, E. Van Dyne, D. Tseng, S. Feng, D. Karinca, K. Liang, R. Nadkarni, R. Varma, and A. Ozcan, "Sickle cell detection using a smartphone based transmission microscope", 17th Annual UC Systemwide Bioengineering Symposium, June 13-15, 2016, University of California, San Francisco, CA, USA</w:t>
       </w:r>
       <w:r>
         <w:rPr>
@@ -3391,11 +3362,6 @@
         </w:rPr>
         <w:t xml:space="preserve">Oral presentations</w:t>
       </w:r>
-      <w:r>
-        <w:rPr>
-          <w:rtl w:val="0"/>
-        </w:rPr>
-      </w:r>
     </w:p>
     <w:p>
       <w:pPr>
@@ -3405,41 +3371,19 @@
         </w:numPr>
         <w:ind w:left="630" w:right="-29" w:hanging="180"/>
         <w:rPr>
-          <w:sz w:val="20"/>
-          <w:szCs w:val="20"/>
-        </w:rPr>
-      </w:pPr>
-      <w:r>
-        <w:rPr>
-          <w:rFonts w:ascii="Arial" w:cs="Arial" w:eastAsia="Arial" w:hAnsi="Arial"/>
-          <w:sz w:val="20"/>
-          <w:szCs w:val="20"/>
-          <w:rtl w:val="0"/>
-        </w:rPr>
-        <w:t xml:space="preserve">D. Karinca, K. Liang, J. Snow, H. Ceylan Koydemir, D. Tseng, A. Ozcan</w:t>
-      </w:r>
-      <w:r>
-        <w:rPr>
-          <w:sz w:val="20"/>
-          <w:szCs w:val="20"/>
-          <w:rtl w:val="0"/>
-        </w:rPr>
-        <w:t xml:space="preserve">, </w:t>
-      </w:r>
-      <w:r>
-        <w:rPr>
-          <w:rFonts w:ascii="Arial" w:cs="Arial" w:eastAsia="Arial" w:hAnsi="Arial"/>
-          <w:sz w:val="20"/>
-          <w:szCs w:val="20"/>
-          <w:highlight w:val="white"/>
-          <w:rtl w:val="0"/>
-        </w:rPr>
-        <w:t xml:space="preserve">“Bee parasite detection using a smartphone based microscope”, May 22, 2018, Undergraduate Research Week, UCLA</w:t>
-      </w:r>
-      <w:r>
-        <w:rPr>
-          <w:rtl w:val="0"/>
-        </w:rPr>
+          <w:rFonts w:ascii="Arial" w:cs="Arial" w:eastAsia="Arial" w:hAnsi="Arial"/>
+          <w:sz w:val="20"/>
+          <w:szCs w:val="20"/>
+        </w:rPr>
+      </w:pPr>
+      <w:r>
+        <w:rPr>
+          <w:rFonts w:ascii="Arial" w:cs="Arial" w:eastAsia="Arial" w:hAnsi="Arial"/>
+          <w:sz w:val="20"/>
+          <w:szCs w:val="20"/>
+          <w:rtl w:val="0"/>
+        </w:rPr>
+        <w:t xml:space="preserve">D. Karinca, K. Liang, J. Snow, H. Ceylan Koydemir, D. Tseng, A. Ozcan, “Bee parasite detection using a smartphone based microscope”, May 22, 2018, Undergraduate Research Week, UCLA</w:t>
       </w:r>
     </w:p>
     <w:p>
@@ -3450,43 +3394,20 @@
         </w:numPr>
         <w:ind w:left="630" w:right="-29" w:hanging="180"/>
         <w:rPr>
-          <w:sz w:val="20"/>
-          <w:szCs w:val="20"/>
-        </w:rPr>
-      </w:pPr>
-      <w:bookmarkStart w:colFirst="0" w:colLast="0" w:name="_30j0zll" w:id="1"/>
-      <w:bookmarkEnd w:id="1"/>
-      <w:r>
-        <w:rPr>
-          <w:rFonts w:ascii="Arial" w:cs="Arial" w:eastAsia="Arial" w:hAnsi="Arial"/>
-          <w:sz w:val="20"/>
-          <w:szCs w:val="20"/>
-          <w:rtl w:val="0"/>
-        </w:rPr>
-        <w:t xml:space="preserve">D. Karinca, K. Liang, J. Snow, H. Ceylan Koydemir, D. Tseng, A. Ozcan</w:t>
-      </w:r>
-      <w:r>
-        <w:rPr>
-          <w:sz w:val="20"/>
-          <w:szCs w:val="20"/>
-          <w:rtl w:val="0"/>
-        </w:rPr>
-        <w:t xml:space="preserve">, </w:t>
-      </w:r>
-      <w:r>
-        <w:rPr>
-          <w:rFonts w:ascii="Arial" w:cs="Arial" w:eastAsia="Arial" w:hAnsi="Arial"/>
-          <w:sz w:val="20"/>
-          <w:szCs w:val="20"/>
-          <w:highlight w:val="white"/>
-          <w:rtl w:val="0"/>
-        </w:rPr>
-        <w:t xml:space="preserve">“Bee parasite detection using a smartphone based microscope”, May 14, 2018, HHMI Day, UCLA</w:t>
-      </w:r>
-      <w:r>
-        <w:rPr>
-          <w:rtl w:val="0"/>
-        </w:rPr>
+          <w:rFonts w:ascii="Arial" w:cs="Arial" w:eastAsia="Arial" w:hAnsi="Arial"/>
+          <w:sz w:val="20"/>
+          <w:szCs w:val="20"/>
+          <w:u w:val="none"/>
+        </w:rPr>
+      </w:pPr>
+      <w:r>
+        <w:rPr>
+          <w:rFonts w:ascii="Arial" w:cs="Arial" w:eastAsia="Arial" w:hAnsi="Arial"/>
+          <w:sz w:val="20"/>
+          <w:szCs w:val="20"/>
+          <w:rtl w:val="0"/>
+        </w:rPr>
+        <w:t xml:space="preserve">D. Karinca, K. Liang, J. Snow, H. Ceylan Koydemir, D. Tseng, A. Ozcan, “Bee parasite detection using a smartphone based microscope”, May 14, 2018, HHMI Day, UCLA</w:t>
       </w:r>
     </w:p>
     <w:p>
@@ -3497,25 +3418,20 @@
         </w:numPr>
         <w:ind w:left="630" w:right="-29" w:hanging="180"/>
         <w:rPr>
-          <w:sz w:val="20"/>
-          <w:szCs w:val="20"/>
-        </w:rPr>
-      </w:pPr>
-      <w:r>
-        <w:rPr>
-          <w:rFonts w:ascii="Arial" w:cs="Arial" w:eastAsia="Arial" w:hAnsi="Arial"/>
-          <w:color w:val="212121"/>
-          <w:sz w:val="20"/>
-          <w:szCs w:val="20"/>
-          <w:highlight w:val="white"/>
+          <w:rFonts w:ascii="Arial" w:cs="Arial" w:eastAsia="Arial" w:hAnsi="Arial"/>
+          <w:sz w:val="20"/>
+          <w:szCs w:val="20"/>
+          <w:u w:val="none"/>
+        </w:rPr>
+      </w:pPr>
+      <w:r>
+        <w:rPr>
+          <w:rFonts w:ascii="Arial" w:cs="Arial" w:eastAsia="Arial" w:hAnsi="Arial"/>
+          <w:sz w:val="20"/>
+          <w:szCs w:val="20"/>
           <w:rtl w:val="0"/>
         </w:rPr>
         <w:t xml:space="preserve">D. Karinca, K. Liang, R. Nadkarni, R. Varma, H. Ceylan Koydemir, E. Van Dyne, D. Tseng, S.W. Feng, A. Ozcan, “Automated detection and classification of sickle cells from whole blood using a smartphone based transmission microscope and machine learning”, May 24, 2017, Undergraduate Research Week, UCLA</w:t>
-      </w:r>
-      <w:r>
-        <w:rPr>
-          <w:rtl w:val="0"/>
-        </w:rPr>
       </w:r>
     </w:p>
     <w:p>
@@ -3524,37 +3440,22 @@
           <w:ilvl w:val="1"/>
           <w:numId w:val="6"/>
         </w:numPr>
-        <w:ind w:left="633" w:right="-29" w:hanging="187.00000000000003"/>
-        <w:rPr>
-          <w:sz w:val="20"/>
-          <w:szCs w:val="20"/>
-        </w:rPr>
-      </w:pPr>
-      <w:bookmarkStart w:colFirst="0" w:colLast="0" w:name="_1fob9te" w:id="2"/>
-      <w:bookmarkEnd w:id="2"/>
-      <w:r>
-        <w:rPr>
-          <w:rFonts w:ascii="Arial" w:cs="Arial" w:eastAsia="Arial" w:hAnsi="Arial"/>
-          <w:sz w:val="20"/>
-          <w:szCs w:val="20"/>
-          <w:rtl w:val="0"/>
-        </w:rPr>
-        <w:t xml:space="preserve">D. Karinca, K. Liang, H. Ceylan Koydemir, D. Tseng, S. W.Feng, A. Ozcan, “A smartphone based microscope to detect sickle cell disease”, </w:t>
-      </w:r>
-      <w:r>
-        <w:rPr>
-          <w:rFonts w:ascii="Arial" w:cs="Arial" w:eastAsia="Arial" w:hAnsi="Arial"/>
-          <w:sz w:val="20"/>
-          <w:szCs w:val="20"/>
-          <w:highlight w:val="white"/>
-          <w:rtl w:val="0"/>
-        </w:rPr>
-        <w:t xml:space="preserve">May 24, 2017, HHMI Day, UCLA</w:t>
-      </w:r>
-      <w:r>
-        <w:rPr>
-          <w:rtl w:val="0"/>
-        </w:rPr>
+        <w:ind w:left="630" w:right="-29" w:hanging="180"/>
+        <w:rPr>
+          <w:rFonts w:ascii="Arial" w:cs="Arial" w:eastAsia="Arial" w:hAnsi="Arial"/>
+          <w:sz w:val="20"/>
+          <w:szCs w:val="20"/>
+          <w:u w:val="none"/>
+        </w:rPr>
+      </w:pPr>
+      <w:r>
+        <w:rPr>
+          <w:rFonts w:ascii="Arial" w:cs="Arial" w:eastAsia="Arial" w:hAnsi="Arial"/>
+          <w:sz w:val="20"/>
+          <w:szCs w:val="20"/>
+          <w:rtl w:val="0"/>
+        </w:rPr>
+        <w:t xml:space="preserve">D. Karinca, K. Liang, H. Ceylan Koydemir, D. Tseng, S. W.Feng, A. Ozcan, “A smartphone based microscope to detect sickle cell disease”, May 24, 2017, HHMI Day, UCLA</w:t>
       </w:r>
     </w:p>
     <w:sectPr>

</xml_diff>

<commit_message>
add masters graduation; remove spo2; make keras basic; add diverse rppg preprint
</commit_message>
<xml_diff>
--- a/KARINCA_cv.docx
+++ b/KARINCA_cv.docx
@@ -345,7 +345,7 @@
           <w:szCs w:val="20"/>
           <w:rtl w:val="0"/>
         </w:rPr>
-        <w:t xml:space="preserve">3.92/4.0 GPA, Expected Jun 2021</w:t>
+        <w:t xml:space="preserve">3.92/4.0 GPA, Jun 2021</w:t>
       </w:r>
     </w:p>
     <w:p>
@@ -691,7 +691,7 @@
           <w:szCs w:val="20"/>
           <w:rtl w:val="0"/>
         </w:rPr>
-        <w:t xml:space="preserve">Detect heart rate and blood oxygen levels from webcam videos of faces for telemedicine use.</w:t>
+        <w:t xml:space="preserve">Detect heart rate from webcam videos of faces for telemedicine use.</w:t>
       </w:r>
     </w:p>
     <w:p>
@@ -2610,7 +2610,7 @@
           <w:szCs w:val="20"/>
           <w:rtl w:val="0"/>
         </w:rPr>
-        <w:t xml:space="preserve">Python (Keras, Pytorch), Java (Spring Boot), MATLAB.</w:t>
+        <w:t xml:space="preserve">Python (Pytorch), Java (Spring Boot), MATLAB.</w:t>
       </w:r>
       <w:r>
         <w:rPr>
@@ -2657,7 +2657,7 @@
           <w:szCs w:val="20"/>
           <w:rtl w:val="0"/>
         </w:rPr>
-        <w:t xml:space="preserve">TensorFlow,</w:t>
+        <w:t xml:space="preserve">TensorFlow (Keras),</w:t>
       </w:r>
       <w:r>
         <w:rPr>
@@ -2809,7 +2809,7 @@
           <w:highlight w:val="white"/>
           <w:rtl w:val="0"/>
         </w:rPr>
-        <w:t xml:space="preserve">Peer-reviewed articles</w:t>
+        <w:t xml:space="preserve">Preprints</w:t>
       </w:r>
       <w:r>
         <w:rPr>
@@ -2841,9 +2841,91 @@
           <w:highlight w:val="white"/>
           <w:rtl w:val="0"/>
         </w:rPr>
+        <w:t xml:space="preserve">P. Chari, K. Kabra, D. Karinca, S. Lahiri, D. Srivastava, K. Kulkarni, T. Chen, M. Cannesson, L. Jalilian, A. Kadambi, “Diverse R-PPG: Camera-Based Heart Rate Estimation for Diverse Subject Skin-Tones and Scenes,” </w:t>
+      </w:r>
+      <w:hyperlink r:id="rId17">
+        <w:r>
+          <w:rPr>
+            <w:rFonts w:ascii="Arial" w:cs="Arial" w:eastAsia="Arial" w:hAnsi="Arial"/>
+            <w:color w:val="1155cc"/>
+            <w:sz w:val="20"/>
+            <w:szCs w:val="20"/>
+            <w:highlight w:val="white"/>
+            <w:u w:val="single"/>
+            <w:rtl w:val="0"/>
+          </w:rPr>
+          <w:t xml:space="preserve">arXiv:2010.12769</w:t>
+        </w:r>
+      </w:hyperlink>
+      <w:r>
+        <w:rPr>
+          <w:rFonts w:ascii="Arial" w:cs="Arial" w:eastAsia="Arial" w:hAnsi="Arial"/>
+          <w:color w:val="222222"/>
+          <w:sz w:val="20"/>
+          <w:szCs w:val="20"/>
+          <w:highlight w:val="white"/>
+          <w:rtl w:val="0"/>
+        </w:rPr>
+        <w:t xml:space="preserve"> (December 9, 2021)</w:t>
+      </w:r>
+    </w:p>
+    <w:p>
+      <w:pPr>
+        <w:numPr>
+          <w:ilvl w:val="0"/>
+          <w:numId w:val="6"/>
+        </w:numPr>
+        <w:ind w:left="360" w:right="-28" w:hanging="180"/>
+        <w:rPr>
+          <w:sz w:val="20"/>
+          <w:szCs w:val="20"/>
+          <w:highlight w:val="white"/>
+        </w:rPr>
+      </w:pPr>
+      <w:r>
+        <w:rPr>
+          <w:rFonts w:ascii="Arial" w:cs="Arial" w:eastAsia="Arial" w:hAnsi="Arial"/>
+          <w:sz w:val="20"/>
+          <w:szCs w:val="20"/>
+          <w:highlight w:val="white"/>
+          <w:rtl w:val="0"/>
+        </w:rPr>
+        <w:t xml:space="preserve">Peer-reviewed articles</w:t>
+      </w:r>
+      <w:r>
+        <w:rPr>
+          <w:rtl w:val="0"/>
+        </w:rPr>
+      </w:r>
+    </w:p>
+    <w:p>
+      <w:pPr>
+        <w:numPr>
+          <w:ilvl w:val="1"/>
+          <w:numId w:val="6"/>
+        </w:numPr>
+        <w:ind w:left="630" w:right="-29" w:hanging="180"/>
+        <w:rPr>
+          <w:rFonts w:ascii="Arial" w:cs="Arial" w:eastAsia="Arial" w:hAnsi="Arial"/>
+          <w:color w:val="222222"/>
+          <w:sz w:val="20"/>
+          <w:szCs w:val="20"/>
+          <w:highlight w:val="white"/>
+          <w:u w:val="none"/>
+        </w:rPr>
+      </w:pPr>
+      <w:r>
+        <w:rPr>
+          <w:rFonts w:ascii="Arial" w:cs="Arial" w:eastAsia="Arial" w:hAnsi="Arial"/>
+          <w:color w:val="222222"/>
+          <w:sz w:val="20"/>
+          <w:szCs w:val="20"/>
+          <w:highlight w:val="white"/>
+          <w:rtl w:val="0"/>
+        </w:rPr>
         <w:t xml:space="preserve">F. Ghaderinezhad, H.C. Koydemir, D. Tseng, D. Karinca, K. Liang, A. Ozcan, and S. Tasoglu, “Sensing of electrolytes in urine using a miniaturized paper-based device,” Scientific Reports </w:t>
       </w:r>
-      <w:hyperlink r:id="rId17">
+      <w:hyperlink r:id="rId18">
         <w:r>
           <w:rPr>
             <w:rFonts w:ascii="Arial" w:cs="Arial" w:eastAsia="Arial" w:hAnsi="Arial"/>
@@ -2882,6 +2964,7 @@
           <w:sz w:val="20"/>
           <w:szCs w:val="20"/>
           <w:highlight w:val="white"/>
+          <w:u w:val="none"/>
         </w:rPr>
       </w:pPr>
       <w:r>
@@ -2895,7 +2978,7 @@
         </w:rPr>
         <w:t xml:space="preserve">K. de Haan, H.C. Koydemir, Y. Rivenson, D. Tseng, E. Van Dyne, L.S. Bakic, D. Karinca, K. Liang, M. Ilango, E. Gumustekin, and A. Ozcan, “Automated screening of sickle cells using a smartphone-based microscope and deep learning,” npj Digital Medicine </w:t>
       </w:r>
-      <w:hyperlink r:id="rId18">
+      <w:hyperlink r:id="rId19">
         <w:r>
           <w:rPr>
             <w:rFonts w:ascii="Arial" w:cs="Arial" w:eastAsia="Arial" w:hAnsi="Arial"/>
@@ -2934,6 +3017,7 @@
           <w:sz w:val="20"/>
           <w:szCs w:val="20"/>
           <w:highlight w:val="white"/>
+          <w:u w:val="none"/>
         </w:rPr>
       </w:pPr>
       <w:r>
@@ -2947,7 +3031,7 @@
         </w:rPr>
         <w:t xml:space="preserve">H.C. Koydemir, S. Rajpal, E. Gumustekin, D. Karinca, K. Liang, Z. Gorocs, D. Tseng, and A. Ozcan, “Smartphone-based turbidity reader,” Scientific Reports </w:t>
       </w:r>
-      <w:hyperlink r:id="rId19">
+      <w:hyperlink r:id="rId20">
         <w:r>
           <w:rPr>
             <w:rFonts w:ascii="Arial" w:cs="Arial" w:eastAsia="Arial" w:hAnsi="Arial"/>
@@ -3000,7 +3084,7 @@
         </w:rPr>
         <w:t xml:space="preserve">Snow, Jonathan W., Hatice Ceylan Koydemir, Doruk Kerim Karinca, Kyle Liangus, Derek Tseng, and Aydogan Ozcan. "Rapid imaging, detection, and quantification of Nosema ceranae spores in honey bees using mobile phone-based fluorescence microscopy." Lab on a Chip, January 28, 2019, </w:t>
       </w:r>
-      <w:hyperlink r:id="rId20">
+      <w:hyperlink r:id="rId21">
         <w:r>
           <w:rPr>
             <w:rFonts w:ascii="Arial" w:cs="Arial" w:eastAsia="Arial" w:hAnsi="Arial"/>

</xml_diff>

<commit_message>
add preprint Overcoming Difficulty in Obtaining Dark-skinned Subjects for Remote-PPG by Synthetic Augmentation
</commit_message>
<xml_diff>
--- a/KARINCA_cv.docx
+++ b/KARINCA_cv.docx
@@ -2841,9 +2841,61 @@
           <w:highlight w:val="white"/>
           <w:rtl w:val="0"/>
         </w:rPr>
+        <w:t xml:space="preserve">Y. Ba, Z. Wang, D. Karinca, O. D. Bozkurt, A. Kadambi, "Overcoming Difficulty in Obtaining Dark-skinned Subjects for Remote-PPG by Synthetic Augmentation," </w:t>
+      </w:r>
+      <w:hyperlink r:id="rId17">
+        <w:r>
+          <w:rPr>
+            <w:rFonts w:ascii="Arial" w:cs="Arial" w:eastAsia="Arial" w:hAnsi="Arial"/>
+            <w:color w:val="1155cc"/>
+            <w:sz w:val="20"/>
+            <w:szCs w:val="20"/>
+            <w:highlight w:val="white"/>
+            <w:u w:val="single"/>
+            <w:rtl w:val="0"/>
+          </w:rPr>
+          <w:t xml:space="preserve">arXiv:2106.06007</w:t>
+        </w:r>
+      </w:hyperlink>
+      <w:r>
+        <w:rPr>
+          <w:rFonts w:ascii="Arial" w:cs="Arial" w:eastAsia="Arial" w:hAnsi="Arial"/>
+          <w:color w:val="222222"/>
+          <w:sz w:val="20"/>
+          <w:szCs w:val="20"/>
+          <w:highlight w:val="white"/>
+          <w:rtl w:val="0"/>
+        </w:rPr>
+        <w:t xml:space="preserve"> (June 10, 2021)</w:t>
+      </w:r>
+    </w:p>
+    <w:p>
+      <w:pPr>
+        <w:numPr>
+          <w:ilvl w:val="1"/>
+          <w:numId w:val="6"/>
+        </w:numPr>
+        <w:ind w:left="630" w:right="-29" w:hanging="180"/>
+        <w:rPr>
+          <w:rFonts w:ascii="Arial" w:cs="Arial" w:eastAsia="Arial" w:hAnsi="Arial"/>
+          <w:color w:val="222222"/>
+          <w:sz w:val="20"/>
+          <w:szCs w:val="20"/>
+          <w:highlight w:val="white"/>
+        </w:rPr>
+      </w:pPr>
+      <w:r>
+        <w:rPr>
+          <w:rFonts w:ascii="Arial" w:cs="Arial" w:eastAsia="Arial" w:hAnsi="Arial"/>
+          <w:color w:val="222222"/>
+          <w:sz w:val="20"/>
+          <w:szCs w:val="20"/>
+          <w:highlight w:val="white"/>
+          <w:rtl w:val="0"/>
+        </w:rPr>
         <w:t xml:space="preserve">P. Chari, K. Kabra, D. Karinca, S. Lahiri, D. Srivastava, K. Kulkarni, T. Chen, M. Cannesson, L. Jalilian, A. Kadambi, “Diverse R-PPG: Camera-Based Heart Rate Estimation for Diverse Subject Skin-Tones and Scenes,” </w:t>
       </w:r>
-      <w:hyperlink r:id="rId17">
+      <w:hyperlink r:id="rId18">
         <w:r>
           <w:rPr>
             <w:rFonts w:ascii="Arial" w:cs="Arial" w:eastAsia="Arial" w:hAnsi="Arial"/>
@@ -2925,7 +2977,7 @@
         </w:rPr>
         <w:t xml:space="preserve">F. Ghaderinezhad, H.C. Koydemir, D. Tseng, D. Karinca, K. Liang, A. Ozcan, and S. Tasoglu, “Sensing of electrolytes in urine using a miniaturized paper-based device,” Scientific Reports </w:t>
       </w:r>
-      <w:hyperlink r:id="rId18">
+      <w:hyperlink r:id="rId19">
         <w:r>
           <w:rPr>
             <w:rFonts w:ascii="Arial" w:cs="Arial" w:eastAsia="Arial" w:hAnsi="Arial"/>
@@ -2978,7 +3030,7 @@
         </w:rPr>
         <w:t xml:space="preserve">K. de Haan, H.C. Koydemir, Y. Rivenson, D. Tseng, E. Van Dyne, L.S. Bakic, D. Karinca, K. Liang, M. Ilango, E. Gumustekin, and A. Ozcan, “Automated screening of sickle cells using a smartphone-based microscope and deep learning,” npj Digital Medicine </w:t>
       </w:r>
-      <w:hyperlink r:id="rId19">
+      <w:hyperlink r:id="rId20">
         <w:r>
           <w:rPr>
             <w:rFonts w:ascii="Arial" w:cs="Arial" w:eastAsia="Arial" w:hAnsi="Arial"/>
@@ -3031,7 +3083,7 @@
         </w:rPr>
         <w:t xml:space="preserve">H.C. Koydemir, S. Rajpal, E. Gumustekin, D. Karinca, K. Liang, Z. Gorocs, D. Tseng, and A. Ozcan, “Smartphone-based turbidity reader,” Scientific Reports </w:t>
       </w:r>
-      <w:hyperlink r:id="rId20">
+      <w:hyperlink r:id="rId21">
         <w:r>
           <w:rPr>
             <w:rFonts w:ascii="Arial" w:cs="Arial" w:eastAsia="Arial" w:hAnsi="Arial"/>
@@ -3084,7 +3136,7 @@
         </w:rPr>
         <w:t xml:space="preserve">Snow, Jonathan W., Hatice Ceylan Koydemir, Doruk Kerim Karinca, Kyle Liangus, Derek Tseng, and Aydogan Ozcan. "Rapid imaging, detection, and quantification of Nosema ceranae spores in honey bees using mobile phone-based fluorescence microscopy." Lab on a Chip, January 28, 2019, </w:t>
       </w:r>
-      <w:hyperlink r:id="rId21">
+      <w:hyperlink r:id="rId22">
         <w:r>
           <w:rPr>
             <w:rFonts w:ascii="Arial" w:cs="Arial" w:eastAsia="Arial" w:hAnsi="Arial"/>

</xml_diff>

<commit_message>
add TAships as work experience to CV
</commit_message>
<xml_diff>
--- a/KARINCA_cv.docx
+++ b/KARINCA_cv.docx
@@ -1280,6 +1280,143 @@
             </w:drawing>
           </mc:Fallback>
         </mc:AlternateContent>
+      </w:r>
+    </w:p>
+    <w:p>
+      <w:pPr>
+        <w:tabs>
+          <w:tab w:val="right" w:pos="6210"/>
+          <w:tab w:val="right" w:pos="10440"/>
+        </w:tabs>
+        <w:spacing w:before="80" w:lineRule="auto"/>
+        <w:ind w:right="-29"/>
+        <w:rPr>
+          <w:rFonts w:ascii="Arial" w:cs="Arial" w:eastAsia="Arial" w:hAnsi="Arial"/>
+          <w:sz w:val="20"/>
+          <w:szCs w:val="20"/>
+        </w:rPr>
+      </w:pPr>
+      <w:r>
+        <w:rPr>
+          <w:rFonts w:ascii="Arial" w:cs="Arial" w:eastAsia="Arial" w:hAnsi="Arial"/>
+          <w:b w:val="1"/>
+          <w:sz w:val="20"/>
+          <w:szCs w:val="20"/>
+          <w:rtl w:val="0"/>
+        </w:rPr>
+        <w:t xml:space="preserve">UCLA</w:t>
+      </w:r>
+      <w:r>
+        <w:rPr>
+          <w:rFonts w:ascii="Arial" w:cs="Arial" w:eastAsia="Arial" w:hAnsi="Arial"/>
+          <w:sz w:val="20"/>
+          <w:szCs w:val="20"/>
+          <w:rtl w:val="0"/>
+        </w:rPr>
+        <w:tab/>
+        <w:tab/>
+        <w:t xml:space="preserve">Los Angeles, CA</w:t>
+      </w:r>
+    </w:p>
+    <w:p>
+      <w:pPr>
+        <w:tabs>
+          <w:tab w:val="right" w:pos="5850"/>
+          <w:tab w:val="right" w:pos="10440"/>
+        </w:tabs>
+        <w:spacing w:after="80" w:lineRule="auto"/>
+        <w:ind w:right="-29"/>
+        <w:rPr>
+          <w:rFonts w:ascii="Arial" w:cs="Arial" w:eastAsia="Arial" w:hAnsi="Arial"/>
+          <w:sz w:val="20"/>
+          <w:szCs w:val="20"/>
+        </w:rPr>
+      </w:pPr>
+      <w:r>
+        <w:rPr>
+          <w:rFonts w:ascii="Arial" w:cs="Arial" w:eastAsia="Arial" w:hAnsi="Arial"/>
+          <w:i w:val="1"/>
+          <w:sz w:val="20"/>
+          <w:szCs w:val="20"/>
+          <w:rtl w:val="0"/>
+        </w:rPr>
+        <w:t xml:space="preserve">Teaching Assistant</w:t>
+      </w:r>
+      <w:r>
+        <w:rPr>
+          <w:rFonts w:ascii="Arial" w:cs="Arial" w:eastAsia="Arial" w:hAnsi="Arial"/>
+          <w:b w:val="1"/>
+          <w:sz w:val="20"/>
+          <w:szCs w:val="20"/>
+          <w:rtl w:val="0"/>
+        </w:rPr>
+        <w:tab/>
+        <w:tab/>
+      </w:r>
+      <w:r>
+        <w:rPr>
+          <w:rFonts w:ascii="Arial" w:cs="Arial" w:eastAsia="Arial" w:hAnsi="Arial"/>
+          <w:sz w:val="20"/>
+          <w:szCs w:val="20"/>
+          <w:rtl w:val="0"/>
+        </w:rPr>
+        <w:t xml:space="preserve">Mar 2020 – Mar 2021</w:t>
+      </w:r>
+    </w:p>
+    <w:p>
+      <w:pPr>
+        <w:numPr>
+          <w:ilvl w:val="0"/>
+          <w:numId w:val="2"/>
+        </w:numPr>
+        <w:tabs>
+          <w:tab w:val="right" w:pos="7290"/>
+          <w:tab w:val="right" w:pos="10799"/>
+        </w:tabs>
+        <w:spacing w:line="276" w:lineRule="auto"/>
+        <w:ind w:left="374" w:right="-29" w:hanging="187"/>
+        <w:rPr>
+          <w:sz w:val="20"/>
+          <w:szCs w:val="20"/>
+        </w:rPr>
+      </w:pPr>
+      <w:r>
+        <w:rPr>
+          <w:rFonts w:ascii="Arial" w:cs="Arial" w:eastAsia="Arial" w:hAnsi="Arial"/>
+          <w:sz w:val="20"/>
+          <w:szCs w:val="20"/>
+          <w:rtl w:val="0"/>
+        </w:rPr>
+        <w:t xml:space="preserve">Taught Intro to Computer Science in C++ to undergrads spanning control flow, simple algorithms, and pointers.</w:t>
+      </w:r>
+    </w:p>
+    <w:p>
+      <w:pPr>
+        <w:numPr>
+          <w:ilvl w:val="0"/>
+          <w:numId w:val="2"/>
+        </w:numPr>
+        <w:tabs>
+          <w:tab w:val="right" w:pos="7290"/>
+          <w:tab w:val="right" w:pos="10799"/>
+        </w:tabs>
+        <w:spacing w:line="276" w:lineRule="auto"/>
+        <w:ind w:left="374" w:right="-29" w:hanging="187"/>
+        <w:rPr>
+          <w:rFonts w:ascii="Arial" w:cs="Arial" w:eastAsia="Arial" w:hAnsi="Arial"/>
+          <w:sz w:val="20"/>
+          <w:szCs w:val="20"/>
+          <w:u w:val="none"/>
+        </w:rPr>
+      </w:pPr>
+      <w:r>
+        <w:rPr>
+          <w:rFonts w:ascii="Arial" w:cs="Arial" w:eastAsia="Arial" w:hAnsi="Arial"/>
+          <w:sz w:val="20"/>
+          <w:szCs w:val="20"/>
+          <w:rtl w:val="0"/>
+        </w:rPr>
+        <w:t xml:space="preserve">Taught Software Engineering in Java to undergrads spanning UML, design patterns, and course project guidance.</w:t>
       </w:r>
     </w:p>
     <w:p>

</xml_diff>